<commit_message>
Correccion de manual de Deploy
</commit_message>
<xml_diff>
--- a/Proyecto/Documentacion/Manuales/GeoP_Documentacion_GuiaDeployProducto.docx
+++ b/Proyecto/Documentacion/Manuales/GeoP_Documentacion_GuiaDeployProducto.docx
@@ -715,8 +715,6 @@
             <w:r>
               <w:t>30</w:t>
             </w:r>
-            <w:bookmarkStart w:id="9" w:name="_GoBack"/>
-            <w:bookmarkEnd w:id="9"/>
             <w:r>
               <w:t>/</w:t>
             </w:r>
@@ -1836,12 +1834,12 @@
           <w:numId w:val="3"/>
         </w:numPr>
       </w:pPr>
-      <w:bookmarkStart w:id="10" w:name="_Toc402456531"/>
+      <w:bookmarkStart w:id="9" w:name="_Toc402456531"/>
       <w:r>
         <w:lastRenderedPageBreak/>
         <w:t>Introducción</w:t>
       </w:r>
-      <w:bookmarkEnd w:id="10"/>
+      <w:bookmarkEnd w:id="9"/>
     </w:p>
     <w:p>
       <w:r>
@@ -1865,21 +1863,21 @@
           <w:numId w:val="3"/>
         </w:numPr>
       </w:pPr>
-      <w:bookmarkStart w:id="11" w:name="_Toc402456532"/>
+      <w:bookmarkStart w:id="10" w:name="_Toc402456532"/>
       <w:r>
         <w:t>Información necesaria</w:t>
       </w:r>
+      <w:bookmarkEnd w:id="10"/>
+    </w:p>
+    <w:p>
+      <w:pPr>
+        <w:pStyle w:val="Ttulo2"/>
+      </w:pPr>
+      <w:bookmarkStart w:id="11" w:name="_Toc402456533"/>
+      <w:r>
+        <w:t>Para poder publicar la aplicación web necesitara contar con la siguiente información:</w:t>
+      </w:r>
       <w:bookmarkEnd w:id="11"/>
-    </w:p>
-    <w:p>
-      <w:pPr>
-        <w:pStyle w:val="Ttulo2"/>
-      </w:pPr>
-      <w:bookmarkStart w:id="12" w:name="_Toc402456533"/>
-      <w:r>
-        <w:t>Para poder publicar la aplicación web necesitara contar con la siguiente información:</w:t>
-      </w:r>
-      <w:bookmarkEnd w:id="12"/>
     </w:p>
     <w:p>
       <w:pPr>
@@ -2005,7 +2003,7 @@
       <w:pPr>
         <w:pStyle w:val="Ttulo2"/>
       </w:pPr>
-      <w:bookmarkStart w:id="13" w:name="_Toc402456534"/>
+      <w:bookmarkStart w:id="12" w:name="_Toc402456534"/>
       <w:r>
         <w:t xml:space="preserve">Para la publicación del web </w:t>
       </w:r>
@@ -2017,7 +2015,7 @@
       <w:r>
         <w:t xml:space="preserve"> la información necesaria es la siguiente:</w:t>
       </w:r>
-      <w:bookmarkEnd w:id="13"/>
+      <w:bookmarkEnd w:id="12"/>
     </w:p>
     <w:p>
       <w:pPr>
@@ -2148,11 +2146,11 @@
       <w:pPr>
         <w:pStyle w:val="Ttulo2"/>
       </w:pPr>
-      <w:bookmarkStart w:id="14" w:name="_Toc402456535"/>
+      <w:bookmarkStart w:id="13" w:name="_Toc402456535"/>
       <w:r>
         <w:t>Conexión a la base de datos:</w:t>
       </w:r>
-      <w:bookmarkEnd w:id="14"/>
+      <w:bookmarkEnd w:id="13"/>
     </w:p>
     <w:p>
       <w:pPr>
@@ -2238,10 +2236,7 @@
         </w:numPr>
       </w:pPr>
       <w:r>
-        <w:t xml:space="preserve">Nombre de la Base de  Datos: </w:t>
-      </w:r>
-      <w:r>
-        <w:t>DB_9B3453_Geoparking</w:t>
+        <w:t>Nombre de la Base de  Datos: DB_9B3453_Geoparking</w:t>
       </w:r>
     </w:p>
     <w:p/>
@@ -2253,11 +2248,11 @@
           <w:numId w:val="3"/>
         </w:numPr>
       </w:pPr>
-      <w:bookmarkStart w:id="15" w:name="_Toc402456536"/>
+      <w:bookmarkStart w:id="14" w:name="_Toc402456536"/>
       <w:r>
         <w:t>Pasos a Seguir</w:t>
       </w:r>
-      <w:bookmarkEnd w:id="15"/>
+      <w:bookmarkEnd w:id="14"/>
     </w:p>
     <w:p>
       <w:pPr>
@@ -2268,22 +2263,170 @@
         </w:numPr>
       </w:pPr>
       <w:r>
+        <w:t xml:space="preserve">Verificar que no se posee cambios locales y que se posee la </w:t>
+      </w:r>
+      <w:proofErr w:type="spellStart"/>
+      <w:r>
+        <w:t>ultima</w:t>
+      </w:r>
+      <w:proofErr w:type="spellEnd"/>
+      <w:r>
+        <w:t xml:space="preserve"> versión del repositorio.</w:t>
+      </w:r>
+    </w:p>
+    <w:p>
+      <w:pPr>
+        <w:pStyle w:val="Prrafodelista"/>
+        <w:numPr>
+          <w:ilvl w:val="0"/>
+          <w:numId w:val="5"/>
+        </w:numPr>
+      </w:pPr>
+      <w:r>
+        <w:t>Limpiar la solución,  Luego Compilar la solución y verificar que no se encuentren errores en las mismas:</w:t>
+      </w:r>
+    </w:p>
+    <w:p>
+      <w:pPr>
+        <w:ind w:left="360"/>
+      </w:pPr>
+      <w:r>
         <w:rPr>
           <w:noProof/>
           <w:lang w:val="es-AR" w:eastAsia="es-AR"/>
         </w:rPr>
         <w:drawing>
-          <wp:anchor distT="0" distB="0" distL="114300" distR="114300" simplePos="0" relativeHeight="251658240" behindDoc="1" locked="0" layoutInCell="1" allowOverlap="1" wp14:anchorId="6734CA62" wp14:editId="6F44F6C1">
-            <wp:simplePos x="0" y="0"/>
-            <wp:positionH relativeFrom="column">
-              <wp:posOffset>424815</wp:posOffset>
-            </wp:positionH>
-            <wp:positionV relativeFrom="paragraph">
-              <wp:posOffset>427990</wp:posOffset>
-            </wp:positionV>
+          <wp:inline distT="0" distB="0" distL="0" distR="0">
+            <wp:extent cx="5400040" cy="1480820"/>
+            <wp:effectExtent l="0" t="0" r="0" b="5080"/>
+            <wp:docPr id="10" name="0 Imagen"/>
+            <wp:cNvGraphicFramePr>
+              <a:graphicFrameLocks xmlns:a="http://schemas.openxmlformats.org/drawingml/2006/main" noChangeAspect="1"/>
+            </wp:cNvGraphicFramePr>
+            <a:graphic xmlns:a="http://schemas.openxmlformats.org/drawingml/2006/main">
+              <a:graphicData uri="http://schemas.openxmlformats.org/drawingml/2006/picture">
+                <pic:pic xmlns:pic="http://schemas.openxmlformats.org/drawingml/2006/picture">
+                  <pic:nvPicPr>
+                    <pic:cNvPr id="0" name="Deploy_Paso0.png"/>
+                    <pic:cNvPicPr/>
+                  </pic:nvPicPr>
+                  <pic:blipFill>
+                    <a:blip r:embed="rId13">
+                      <a:extLst>
+                        <a:ext uri="{28A0092B-C50C-407E-A947-70E740481C1C}">
+                          <a14:useLocalDpi xmlns:a14="http://schemas.microsoft.com/office/drawing/2010/main" val="0"/>
+                        </a:ext>
+                      </a:extLst>
+                    </a:blip>
+                    <a:stretch>
+                      <a:fillRect/>
+                    </a:stretch>
+                  </pic:blipFill>
+                  <pic:spPr>
+                    <a:xfrm>
+                      <a:off x="0" y="0"/>
+                      <a:ext cx="5400040" cy="1480820"/>
+                    </a:xfrm>
+                    <a:prstGeom prst="rect">
+                      <a:avLst/>
+                    </a:prstGeom>
+                  </pic:spPr>
+                </pic:pic>
+              </a:graphicData>
+            </a:graphic>
+          </wp:inline>
+        </w:drawing>
+      </w:r>
+    </w:p>
+    <w:p>
+      <w:pPr>
+        <w:ind w:left="360"/>
+      </w:pPr>
+      <w:r>
+        <w:rPr>
+          <w:noProof/>
+          <w:lang w:val="es-AR" w:eastAsia="es-AR"/>
+        </w:rPr>
+        <w:lastRenderedPageBreak/>
+        <w:drawing>
+          <wp:inline distT="0" distB="0" distL="0" distR="0">
+            <wp:extent cx="5400040" cy="524510"/>
+            <wp:effectExtent l="0" t="0" r="0" b="8890"/>
+            <wp:docPr id="11" name="0 Imagen"/>
+            <wp:cNvGraphicFramePr>
+              <a:graphicFrameLocks xmlns:a="http://schemas.openxmlformats.org/drawingml/2006/main" noChangeAspect="1"/>
+            </wp:cNvGraphicFramePr>
+            <a:graphic xmlns:a="http://schemas.openxmlformats.org/drawingml/2006/main">
+              <a:graphicData uri="http://schemas.openxmlformats.org/drawingml/2006/picture">
+                <pic:pic xmlns:pic="http://schemas.openxmlformats.org/drawingml/2006/picture">
+                  <pic:nvPicPr>
+                    <pic:cNvPr id="0" name="Deploy_Paso0_1.png"/>
+                    <pic:cNvPicPr/>
+                  </pic:nvPicPr>
+                  <pic:blipFill>
+                    <a:blip r:embed="rId14">
+                      <a:extLst>
+                        <a:ext uri="{28A0092B-C50C-407E-A947-70E740481C1C}">
+                          <a14:useLocalDpi xmlns:a14="http://schemas.microsoft.com/office/drawing/2010/main" val="0"/>
+                        </a:ext>
+                      </a:extLst>
+                    </a:blip>
+                    <a:stretch>
+                      <a:fillRect/>
+                    </a:stretch>
+                  </pic:blipFill>
+                  <pic:spPr>
+                    <a:xfrm>
+                      <a:off x="0" y="0"/>
+                      <a:ext cx="5400040" cy="524510"/>
+                    </a:xfrm>
+                    <a:prstGeom prst="rect">
+                      <a:avLst/>
+                    </a:prstGeom>
+                  </pic:spPr>
+                </pic:pic>
+              </a:graphicData>
+            </a:graphic>
+          </wp:inline>
+        </w:drawing>
+      </w:r>
+    </w:p>
+    <w:p>
+      <w:pPr>
+        <w:pStyle w:val="Prrafodelista"/>
+        <w:numPr>
+          <w:ilvl w:val="0"/>
+          <w:numId w:val="5"/>
+        </w:numPr>
+      </w:pPr>
+      <w:r>
+        <w:t>Click derecho sobre el proyecto a publicar (</w:t>
+      </w:r>
+      <w:proofErr w:type="spellStart"/>
+      <w:r>
+        <w:t>WebServiceGeo</w:t>
+      </w:r>
+      <w:proofErr w:type="spellEnd"/>
+      <w:r>
+        <w:t xml:space="preserve"> o Web), luego seleccionar la opción publicar</w:t>
+      </w:r>
+    </w:p>
+    <w:p>
+      <w:pPr>
+        <w:ind w:left="360"/>
+      </w:pPr>
+      <w:r>
+        <w:t xml:space="preserve"> </w:t>
+      </w:r>
+      <w:r>
+        <w:rPr>
+          <w:noProof/>
+          <w:lang w:val="es-AR" w:eastAsia="es-AR"/>
+        </w:rPr>
+        <w:drawing>
+          <wp:inline distT="0" distB="0" distL="0" distR="0" wp14:anchorId="0D31D10E" wp14:editId="4B2DB212">
             <wp:extent cx="4362450" cy="3973760"/>
             <wp:effectExtent l="0" t="0" r="0" b="8255"/>
-            <wp:wrapNone/>
             <wp:docPr id="1" name="0 Imagen"/>
             <wp:cNvGraphicFramePr>
               <a:graphicFrameLocks xmlns:a="http://schemas.openxmlformats.org/drawingml/2006/main" noChangeAspect="1"/>
@@ -2296,7 +2439,7 @@
                     <pic:cNvPicPr/>
                   </pic:nvPicPr>
                   <pic:blipFill>
-                    <a:blip r:embed="rId13">
+                    <a:blip r:embed="rId15">
                       <a:extLst>
                         <a:ext uri="{28A0092B-C50C-407E-A947-70E740481C1C}">
                           <a14:useLocalDpi xmlns:a14="http://schemas.microsoft.com/office/drawing/2010/main" val="0"/>
@@ -2319,34 +2462,8 @@
                 </pic:pic>
               </a:graphicData>
             </a:graphic>
-            <wp14:sizeRelH relativeFrom="page">
-              <wp14:pctWidth>0</wp14:pctWidth>
-            </wp14:sizeRelH>
-            <wp14:sizeRelV relativeFrom="page">
-              <wp14:pctHeight>0</wp14:pctHeight>
-            </wp14:sizeRelV>
-          </wp:anchor>
+          </wp:inline>
         </w:drawing>
-      </w:r>
-      <w:r>
-        <w:t>Click derecho sobre el proyecto a publicar (</w:t>
-      </w:r>
-      <w:proofErr w:type="spellStart"/>
-      <w:r>
-        <w:t>WebServiceGeo</w:t>
-      </w:r>
-      <w:proofErr w:type="spellEnd"/>
-      <w:r>
-        <w:t xml:space="preserve"> o Web), luego seleccionar la opción publicar</w:t>
-      </w:r>
-    </w:p>
-    <w:p>
-      <w:pPr>
-        <w:spacing w:before="0" w:after="160" w:line="259" w:lineRule="auto"/>
-        <w:jc w:val="left"/>
-      </w:pPr>
-      <w:r>
-        <w:br w:type="page"/>
       </w:r>
     </w:p>
     <w:p>
@@ -2356,20 +2473,26 @@
           <w:ilvl w:val="0"/>
           <w:numId w:val="5"/>
         </w:numPr>
-      </w:pPr>
-      <w:r>
-        <w:lastRenderedPageBreak/>
+        <w:spacing w:before="0" w:after="160" w:line="259" w:lineRule="auto"/>
+        <w:jc w:val="left"/>
+      </w:pPr>
+      <w:r>
         <w:t>Click en &lt;Nueva…&gt;</w:t>
       </w:r>
     </w:p>
     <w:p>
+      <w:pPr>
+        <w:pStyle w:val="Prrafodelista"/>
+        <w:spacing w:before="0" w:after="160" w:line="259" w:lineRule="auto"/>
+        <w:jc w:val="left"/>
+      </w:pPr>
       <w:r>
         <w:rPr>
           <w:noProof/>
           <w:lang w:val="es-AR" w:eastAsia="es-AR"/>
         </w:rPr>
         <w:drawing>
-          <wp:inline distT="0" distB="0" distL="0" distR="0" wp14:anchorId="40D2E079" wp14:editId="74FA4D7B">
+          <wp:inline distT="0" distB="0" distL="0" distR="0" wp14:anchorId="6EF02E9C" wp14:editId="0F390D23">
             <wp:extent cx="5809615" cy="3555861"/>
             <wp:effectExtent l="0" t="0" r="635" b="6985"/>
             <wp:docPr id="2" name="0 Imagen"/>
@@ -2384,7 +2507,7 @@
                     <pic:cNvPicPr/>
                   </pic:nvPicPr>
                   <pic:blipFill>
-                    <a:blip r:embed="rId14">
+                    <a:blip r:embed="rId16">
                       <a:extLst>
                         <a:ext uri="{28A0092B-C50C-407E-A947-70E740481C1C}">
                           <a14:useLocalDpi xmlns:a14="http://schemas.microsoft.com/office/drawing/2010/main" val="0"/>
@@ -2420,6 +2543,7 @@
         </w:numPr>
       </w:pPr>
       <w:r>
+        <w:lastRenderedPageBreak/>
         <w:t>Ingrese un nombre para el perfil de conexión, y luego click en Aceptar:</w:t>
       </w:r>
     </w:p>
@@ -2430,7 +2554,7 @@
           <w:lang w:val="es-AR" w:eastAsia="es-AR"/>
         </w:rPr>
         <w:drawing>
-          <wp:inline distT="0" distB="0" distL="0" distR="0">
+          <wp:inline distT="0" distB="0" distL="0" distR="0" wp14:anchorId="77C30DCE" wp14:editId="10F57FEA">
             <wp:extent cx="5400040" cy="3275330"/>
             <wp:effectExtent l="0" t="0" r="0" b="1270"/>
             <wp:docPr id="3" name="0 Imagen"/>
@@ -2445,7 +2569,7 @@
                     <pic:cNvPicPr/>
                   </pic:nvPicPr>
                   <pic:blipFill>
-                    <a:blip r:embed="rId15">
+                    <a:blip r:embed="rId17">
                       <a:extLst>
                         <a:ext uri="{28A0092B-C50C-407E-A947-70E740481C1C}">
                           <a14:useLocalDpi xmlns:a14="http://schemas.microsoft.com/office/drawing/2010/main" val="0"/>
@@ -2474,15 +2598,6 @@
     </w:p>
     <w:p>
       <w:pPr>
-        <w:spacing w:before="0" w:after="160" w:line="259" w:lineRule="auto"/>
-        <w:jc w:val="left"/>
-      </w:pPr>
-      <w:r>
-        <w:br w:type="page"/>
-      </w:r>
-    </w:p>
-    <w:p>
-      <w:pPr>
         <w:pStyle w:val="Prrafodelista"/>
         <w:numPr>
           <w:ilvl w:val="0"/>
@@ -2490,7 +2605,6 @@
         </w:numPr>
       </w:pPr>
       <w:r>
-        <w:lastRenderedPageBreak/>
         <w:t xml:space="preserve">Seleccione la opción Web </w:t>
       </w:r>
       <w:proofErr w:type="spellStart"/>
@@ -2546,7 +2660,7 @@
                     <pic:cNvPicPr/>
                   </pic:nvPicPr>
                   <pic:blipFill>
-                    <a:blip r:embed="rId16">
+                    <a:blip r:embed="rId18">
                       <a:extLst>
                         <a:ext uri="{28A0092B-C50C-407E-A947-70E740481C1C}">
                           <a14:useLocalDpi xmlns:a14="http://schemas.microsoft.com/office/drawing/2010/main" val="0"/>
@@ -2575,14 +2689,26 @@
     </w:p>
     <w:p>
       <w:pPr>
+        <w:spacing w:before="0" w:after="160" w:line="259" w:lineRule="auto"/>
+        <w:jc w:val="left"/>
+      </w:pPr>
+      <w:r>
+        <w:br w:type="page"/>
+      </w:r>
+    </w:p>
+    <w:p>
+      <w:pPr>
         <w:pStyle w:val="Prrafodelista"/>
         <w:numPr>
           <w:ilvl w:val="0"/>
           <w:numId w:val="5"/>
         </w:numPr>
       </w:pPr>
+      <w:bookmarkStart w:id="15" w:name="_GoBack"/>
+      <w:bookmarkEnd w:id="15"/>
       <w:proofErr w:type="spellStart"/>
       <w:r>
+        <w:lastRenderedPageBreak/>
         <w:t>Selecccione</w:t>
       </w:r>
       <w:proofErr w:type="spellEnd"/>
@@ -2613,7 +2739,7 @@
           <w:lang w:val="es-AR" w:eastAsia="es-AR"/>
         </w:rPr>
         <w:drawing>
-          <wp:inline distT="0" distB="0" distL="0" distR="0">
+          <wp:inline distT="0" distB="0" distL="0" distR="0" wp14:anchorId="432DBDC2" wp14:editId="4CD59278">
             <wp:extent cx="5400040" cy="3550920"/>
             <wp:effectExtent l="0" t="0" r="0" b="0"/>
             <wp:docPr id="5" name="0 Imagen"/>
@@ -2628,7 +2754,7 @@
                     <pic:cNvPicPr/>
                   </pic:nvPicPr>
                   <pic:blipFill>
-                    <a:blip r:embed="rId17">
+                    <a:blip r:embed="rId19">
                       <a:extLst>
                         <a:ext uri="{28A0092B-C50C-407E-A947-70E740481C1C}">
                           <a14:useLocalDpi xmlns:a14="http://schemas.microsoft.com/office/drawing/2010/main" val="0"/>
@@ -2657,15 +2783,6 @@
     </w:p>
     <w:p>
       <w:pPr>
-        <w:spacing w:before="0" w:after="160" w:line="259" w:lineRule="auto"/>
-        <w:jc w:val="left"/>
-      </w:pPr>
-      <w:r>
-        <w:br w:type="page"/>
-      </w:r>
-    </w:p>
-    <w:p>
-      <w:pPr>
         <w:pStyle w:val="Prrafodelista"/>
         <w:numPr>
           <w:ilvl w:val="0"/>
@@ -2673,7 +2790,6 @@
         </w:numPr>
       </w:pPr>
       <w:r>
-        <w:lastRenderedPageBreak/>
         <w:t xml:space="preserve">Ingresar los datos de la conexión a base de datos que se encuentran en la sección 2 de este documento, luego probar la conexión para corroborar que los datos son correctos, luego click en </w:t>
       </w:r>
       <w:proofErr w:type="spellStart"/>
@@ -2707,7 +2823,7 @@
                     <pic:cNvPicPr/>
                   </pic:nvPicPr>
                   <pic:blipFill>
-                    <a:blip r:embed="rId18">
+                    <a:blip r:embed="rId20">
                       <a:extLst>
                         <a:ext uri="{28A0092B-C50C-407E-A947-70E740481C1C}">
                           <a14:useLocalDpi xmlns:a14="http://schemas.microsoft.com/office/drawing/2010/main" val="0"/>
@@ -2736,6 +2852,15 @@
     </w:p>
     <w:p>
       <w:pPr>
+        <w:spacing w:before="0" w:after="160" w:line="259" w:lineRule="auto"/>
+        <w:jc w:val="left"/>
+      </w:pPr>
+      <w:r>
+        <w:br w:type="page"/>
+      </w:r>
+    </w:p>
+    <w:p>
+      <w:pPr>
         <w:pStyle w:val="Prrafodelista"/>
         <w:numPr>
           <w:ilvl w:val="0"/>
@@ -2743,6 +2868,7 @@
         </w:numPr>
       </w:pPr>
       <w:r>
+        <w:lastRenderedPageBreak/>
         <w:t>Chequee las opciones “Utilice esta cadena de conexión en tiempo de ejecución” y “Actualizar base  de datos”, luego avance al panel “</w:t>
       </w:r>
       <w:proofErr w:type="spellStart"/>
@@ -2761,7 +2887,7 @@
           <w:lang w:val="es-AR" w:eastAsia="es-AR"/>
         </w:rPr>
         <w:drawing>
-          <wp:inline distT="0" distB="0" distL="0" distR="0">
+          <wp:inline distT="0" distB="0" distL="0" distR="0" wp14:anchorId="26F0B946" wp14:editId="7C006F1F">
             <wp:extent cx="5400040" cy="3926840"/>
             <wp:effectExtent l="0" t="0" r="0" b="0"/>
             <wp:docPr id="7" name="0 Imagen"/>
@@ -2776,7 +2902,7 @@
                     <pic:cNvPicPr/>
                   </pic:nvPicPr>
                   <pic:blipFill>
-                    <a:blip r:embed="rId19">
+                    <a:blip r:embed="rId21">
                       <a:extLst>
                         <a:ext uri="{28A0092B-C50C-407E-A947-70E740481C1C}">
                           <a14:useLocalDpi xmlns:a14="http://schemas.microsoft.com/office/drawing/2010/main" val="0"/>
@@ -2810,14 +2936,8 @@
           <w:ilvl w:val="0"/>
           <w:numId w:val="5"/>
         </w:numPr>
-        <w:spacing w:before="0" w:after="160" w:line="259" w:lineRule="auto"/>
-        <w:jc w:val="left"/>
-      </w:pPr>
-      <w:r>
-        <w:br w:type="page"/>
-      </w:r>
-      <w:r>
-        <w:lastRenderedPageBreak/>
+      </w:pPr>
+      <w:r>
         <w:t>Verificar que se muestre la base de datos en la parte inferior, aquí también se permite previsualizar los archivos que subirán al servidor.</w:t>
       </w:r>
     </w:p>
@@ -2847,7 +2967,7 @@
                     <pic:cNvPicPr/>
                   </pic:nvPicPr>
                   <pic:blipFill>
-                    <a:blip r:embed="rId20">
+                    <a:blip r:embed="rId22">
                       <a:extLst>
                         <a:ext uri="{28A0092B-C50C-407E-A947-70E740481C1C}">
                           <a14:useLocalDpi xmlns:a14="http://schemas.microsoft.com/office/drawing/2010/main" val="0"/>
@@ -2885,6 +3005,7 @@
         <w:jc w:val="left"/>
       </w:pPr>
       <w:r>
+        <w:lastRenderedPageBreak/>
         <w:t xml:space="preserve">Por </w:t>
       </w:r>
       <w:r>
@@ -2926,7 +3047,7 @@
                     <pic:cNvPicPr/>
                   </pic:nvPicPr>
                   <pic:blipFill>
-                    <a:blip r:embed="rId21" cstate="print">
+                    <a:blip r:embed="rId23" cstate="print">
                       <a:extLst>
                         <a:ext uri="{28A0092B-C50C-407E-A947-70E740481C1C}">
                           <a14:useLocalDpi xmlns:a14="http://schemas.microsoft.com/office/drawing/2010/main" val="0"/>
@@ -2960,7 +3081,7 @@
       </w:pPr>
     </w:p>
     <w:sectPr>
-      <w:footerReference w:type="default" r:id="rId22"/>
+      <w:footerReference w:type="default" r:id="rId24"/>
       <w:pgSz w:w="11906" w:h="16838"/>
       <w:pgMar w:top="1417" w:right="1701" w:bottom="1417" w:left="1701" w:header="708" w:footer="708" w:gutter="0"/>
       <w:cols w:space="708"/>
@@ -3030,7 +3151,7 @@
           <w:rPr>
             <w:noProof/>
           </w:rPr>
-          <w:t>2</w:t>
+          <w:t>4</w:t>
         </w:r>
         <w:r>
           <w:rPr>
@@ -5025,6 +5146,7 @@
     <w:rsidRoot w:val="00B478CE"/>
     <w:rsid w:val="00076142"/>
     <w:rsid w:val="003D63AA"/>
+    <w:rsid w:val="004D3D77"/>
     <w:rsid w:val="005241BB"/>
     <w:rsid w:val="00B478CE"/>
   </w:rsids>
@@ -5702,7 +5824,7 @@
   <a:extraClrSchemeLst/>
   <a:extLst>
     <a:ext uri="{05A4C25C-085E-4340-85A3-A5531E510DB2}">
-      <thm15:themeFamily xmlns:thm15="http://schemas.microsoft.com/office/thememl/2012/main" xmlns="" name="Office Theme" id="{62F939B6-93AF-4DB8-9C6B-D6C7DFDC589F}" vid="{4A3C46E8-61CC-4603-A589-7422A47A8E4A}"/>
+      <thm15:themeFamily xmlns="" xmlns:thm15="http://schemas.microsoft.com/office/thememl/2012/main" name="Office Theme" id="{62F939B6-93AF-4DB8-9C6B-D6C7DFDC589F}" vid="{4A3C46E8-61CC-4603-A589-7422A47A8E4A}"/>
     </a:ext>
   </a:extLst>
 </a:theme>

</xml_diff>